<commit_message>
ebas analysis cbs22 abstract
</commit_message>
<xml_diff>
--- a/colabs/barbara_cbs22/cbs22_barbara.docx
+++ b/colabs/barbara_cbs22/cbs22_barbara.docx
@@ -26,11 +26,13 @@
         <w:tblLook w:val="0420" w:firstRow="1" w:lastRow="0" w:firstColumn="0" w:lastColumn="0" w:noHBand="0" w:noVBand="1"/>
       </w:tblPr>
       <w:tblGrid>
-        <w:gridCol w:w="3916"/>
-        <w:gridCol w:w="1350"/>
-        <w:gridCol w:w="1352"/>
-        <w:gridCol w:w="1392"/>
-        <w:gridCol w:w="1394"/>
+        <w:gridCol w:w="2175"/>
+        <w:gridCol w:w="1300"/>
+        <w:gridCol w:w="1299"/>
+        <w:gridCol w:w="1320"/>
+        <w:gridCol w:w="1320"/>
+        <w:gridCol w:w="1050"/>
+        <w:gridCol w:w="1048"/>
       </w:tblGrid>
       <w:tr>
         <w:trPr>
@@ -40,7 +42,7 @@
         </w:trPr>
         <w:tc>
           <w:tcPr>
-            <w:tcW w:w="2082" w:type="pct"/>
+            <w:tcW w:w="1143" w:type="pct"/>
             <w:tcBorders>
               <w:top w:val="single" w:sz="8" w:space="0" w:color="000000"/>
               <w:bottom w:val="single" w:sz="8" w:space="0" w:color="000000"/>
@@ -74,7 +76,7 @@
         </w:tc>
         <w:tc>
           <w:tcPr>
-            <w:tcW w:w="1437" w:type="pct"/>
+            <w:tcW w:w="1365" w:type="pct"/>
             <w:gridSpan w:val="2"/>
             <w:tcBorders>
               <w:top w:val="single" w:sz="8" w:space="0" w:color="000000"/>
@@ -127,7 +129,7 @@
         </w:tc>
         <w:tc>
           <w:tcPr>
-            <w:tcW w:w="1481" w:type="pct"/>
+            <w:tcW w:w="1388" w:type="pct"/>
             <w:gridSpan w:val="2"/>
             <w:tcBorders>
               <w:top w:val="single" w:sz="8" w:space="0" w:color="000000"/>
@@ -170,19 +172,37 @@
               <w:rPr>
                 <w:rFonts w:cs="Times New Roman"/>
               </w:rPr>
-              <w:t xml:space="preserve">(N = </w:t>
-            </w:r>
-            <w:r>
-              <w:rPr>
-                <w:rFonts w:cs="Times New Roman"/>
-              </w:rPr>
-              <w:t>371</w:t>
-            </w:r>
-            <w:r>
-              <w:rPr>
-                <w:rFonts w:cs="Times New Roman"/>
-              </w:rPr>
-              <w:t>)</w:t>
+              <w:t>(N = 371)</w:t>
+            </w:r>
+          </w:p>
+        </w:tc>
+        <w:tc>
+          <w:tcPr>
+            <w:tcW w:w="1104" w:type="pct"/>
+            <w:gridSpan w:val="2"/>
+            <w:tcBorders>
+              <w:top w:val="single" w:sz="8" w:space="0" w:color="000000"/>
+              <w:bottom w:val="single" w:sz="8" w:space="0" w:color="000000"/>
+            </w:tcBorders>
+            <w:shd w:val="clear" w:color="auto" w:fill="FFFFFF"/>
+          </w:tcPr>
+          <w:p>
+            <w:pPr>
+              <w:keepNext/>
+              <w:spacing w:before="100" w:after="100" w:line="240" w:lineRule="auto"/>
+              <w:ind w:left="100" w:right="100"/>
+              <w:jc w:val="center"/>
+              <w:rPr>
+                <w:rFonts w:eastAsia="Arial" w:cs="Times New Roman"/>
+                <w:color w:val="000000"/>
+              </w:rPr>
+            </w:pPr>
+            <w:r>
+              <w:rPr>
+                <w:rFonts w:eastAsia="Arial" w:cs="Times New Roman"/>
+                <w:color w:val="000000"/>
+              </w:rPr>
+              <w:t>Total (N = 609)</w:t>
             </w:r>
           </w:p>
         </w:tc>
@@ -195,7 +215,7 @@
         </w:trPr>
         <w:tc>
           <w:tcPr>
-            <w:tcW w:w="2082" w:type="pct"/>
+            <w:tcW w:w="1143" w:type="pct"/>
             <w:tcBorders>
               <w:top w:val="single" w:sz="8" w:space="0" w:color="000000"/>
               <w:bottom w:val="single" w:sz="8" w:space="0" w:color="000000"/>
@@ -223,7 +243,7 @@
         </w:tc>
         <w:tc>
           <w:tcPr>
-            <w:tcW w:w="718" w:type="pct"/>
+            <w:tcW w:w="683" w:type="pct"/>
             <w:tcBorders>
               <w:top w:val="single" w:sz="8" w:space="0" w:color="000000"/>
               <w:bottom w:val="single" w:sz="8" w:space="0" w:color="000000"/>
@@ -259,7 +279,7 @@
         </w:tc>
         <w:tc>
           <w:tcPr>
-            <w:tcW w:w="718" w:type="pct"/>
+            <w:tcW w:w="683" w:type="pct"/>
             <w:tcBorders>
               <w:top w:val="single" w:sz="8" w:space="0" w:color="000000"/>
               <w:bottom w:val="single" w:sz="8" w:space="0" w:color="000000"/>
@@ -295,7 +315,7 @@
         </w:tc>
         <w:tc>
           <w:tcPr>
-            <w:tcW w:w="740" w:type="pct"/>
+            <w:tcW w:w="694" w:type="pct"/>
             <w:tcBorders>
               <w:top w:val="single" w:sz="8" w:space="0" w:color="000000"/>
               <w:bottom w:val="single" w:sz="8" w:space="0" w:color="000000"/>
@@ -331,7 +351,7 @@
         </w:tc>
         <w:tc>
           <w:tcPr>
-            <w:tcW w:w="740" w:type="pct"/>
+            <w:tcW w:w="694" w:type="pct"/>
             <w:tcBorders>
               <w:top w:val="single" w:sz="8" w:space="0" w:color="000000"/>
               <w:bottom w:val="single" w:sz="8" w:space="0" w:color="000000"/>
@@ -343,6 +363,66 @@
               <w:bottom w:w="0" w:type="dxa"/>
               <w:right w:w="0" w:type="dxa"/>
             </w:tcMar>
+            <w:vAlign w:val="center"/>
+          </w:tcPr>
+          <w:p>
+            <w:pPr>
+              <w:keepNext/>
+              <w:spacing w:before="100" w:after="100" w:line="240" w:lineRule="auto"/>
+              <w:ind w:left="100" w:right="100"/>
+              <w:jc w:val="center"/>
+              <w:rPr>
+                <w:rFonts w:eastAsia="Arial" w:cs="Times New Roman"/>
+                <w:color w:val="000000"/>
+              </w:rPr>
+            </w:pPr>
+            <w:r>
+              <w:rPr>
+                <w:rFonts w:eastAsia="Arial" w:cs="Times New Roman"/>
+                <w:color w:val="000000"/>
+              </w:rPr>
+              <w:t>DP</w:t>
+            </w:r>
+          </w:p>
+        </w:tc>
+        <w:tc>
+          <w:tcPr>
+            <w:tcW w:w="552" w:type="pct"/>
+            <w:tcBorders>
+              <w:top w:val="single" w:sz="8" w:space="0" w:color="000000"/>
+              <w:bottom w:val="single" w:sz="4" w:space="0" w:color="auto"/>
+            </w:tcBorders>
+            <w:shd w:val="clear" w:color="auto" w:fill="FFFFFF"/>
+            <w:vAlign w:val="center"/>
+          </w:tcPr>
+          <w:p>
+            <w:pPr>
+              <w:keepNext/>
+              <w:spacing w:before="100" w:after="100" w:line="240" w:lineRule="auto"/>
+              <w:ind w:left="100" w:right="100"/>
+              <w:jc w:val="center"/>
+              <w:rPr>
+                <w:rFonts w:eastAsia="Arial" w:cs="Times New Roman"/>
+                <w:color w:val="000000"/>
+              </w:rPr>
+            </w:pPr>
+            <w:r>
+              <w:rPr>
+                <w:rFonts w:eastAsia="Arial" w:cs="Times New Roman"/>
+                <w:color w:val="000000"/>
+              </w:rPr>
+              <w:t>M</w:t>
+            </w:r>
+          </w:p>
+        </w:tc>
+        <w:tc>
+          <w:tcPr>
+            <w:tcW w:w="552" w:type="pct"/>
+            <w:tcBorders>
+              <w:top w:val="single" w:sz="8" w:space="0" w:color="000000"/>
+              <w:bottom w:val="single" w:sz="4" w:space="0" w:color="auto"/>
+            </w:tcBorders>
+            <w:shd w:val="clear" w:color="auto" w:fill="FFFFFF"/>
             <w:vAlign w:val="center"/>
           </w:tcPr>
           <w:p>
@@ -373,7 +453,7 @@
         </w:trPr>
         <w:tc>
           <w:tcPr>
-            <w:tcW w:w="2082" w:type="pct"/>
+            <w:tcW w:w="1143" w:type="pct"/>
             <w:shd w:val="clear" w:color="auto" w:fill="FFFFFF"/>
             <w:tcMar>
               <w:top w:w="0" w:type="dxa"/>
@@ -410,7 +490,7 @@
         </w:tc>
         <w:tc>
           <w:tcPr>
-            <w:tcW w:w="718" w:type="pct"/>
+            <w:tcW w:w="683" w:type="pct"/>
             <w:shd w:val="clear" w:color="auto" w:fill="FFFFFF"/>
             <w:tcMar>
               <w:top w:w="0" w:type="dxa"/>
@@ -441,7 +521,7 @@
         </w:tc>
         <w:tc>
           <w:tcPr>
-            <w:tcW w:w="718" w:type="pct"/>
+            <w:tcW w:w="683" w:type="pct"/>
             <w:shd w:val="clear" w:color="auto" w:fill="FFFFFF"/>
             <w:tcMar>
               <w:top w:w="0" w:type="dxa"/>
@@ -472,7 +552,7 @@
         </w:tc>
         <w:tc>
           <w:tcPr>
-            <w:tcW w:w="740" w:type="pct"/>
+            <w:tcW w:w="694" w:type="pct"/>
             <w:shd w:val="clear" w:color="auto" w:fill="FFFFFF"/>
             <w:tcMar>
               <w:top w:w="0" w:type="dxa"/>
@@ -503,7 +583,7 @@
         </w:tc>
         <w:tc>
           <w:tcPr>
-            <w:tcW w:w="740" w:type="pct"/>
+            <w:tcW w:w="694" w:type="pct"/>
             <w:shd w:val="clear" w:color="auto" w:fill="FFFFFF"/>
             <w:tcMar>
               <w:top w:w="0" w:type="dxa"/>
@@ -529,6 +609,64 @@
                 <w:color w:val="000000"/>
               </w:rPr>
               <w:t>11,3</w:t>
+            </w:r>
+          </w:p>
+        </w:tc>
+        <w:tc>
+          <w:tcPr>
+            <w:tcW w:w="552" w:type="pct"/>
+            <w:tcBorders>
+              <w:top w:val="single" w:sz="4" w:space="0" w:color="auto"/>
+            </w:tcBorders>
+            <w:shd w:val="clear" w:color="auto" w:fill="FFFFFF"/>
+            <w:vAlign w:val="center"/>
+          </w:tcPr>
+          <w:p>
+            <w:pPr>
+              <w:keepNext/>
+              <w:spacing w:before="100" w:after="100" w:line="240" w:lineRule="auto"/>
+              <w:ind w:left="100" w:right="100"/>
+              <w:jc w:val="center"/>
+              <w:rPr>
+                <w:rFonts w:eastAsia="Arial" w:cs="Times New Roman"/>
+                <w:color w:val="000000"/>
+              </w:rPr>
+            </w:pPr>
+            <w:r>
+              <w:rPr>
+                <w:rFonts w:eastAsia="Arial" w:hAnsi="Arial" w:cs="Arial"/>
+                <w:color w:val="000000"/>
+              </w:rPr>
+              <w:t>38.7</w:t>
+            </w:r>
+          </w:p>
+        </w:tc>
+        <w:tc>
+          <w:tcPr>
+            <w:tcW w:w="552" w:type="pct"/>
+            <w:tcBorders>
+              <w:top w:val="single" w:sz="4" w:space="0" w:color="auto"/>
+            </w:tcBorders>
+            <w:shd w:val="clear" w:color="auto" w:fill="FFFFFF"/>
+            <w:vAlign w:val="center"/>
+          </w:tcPr>
+          <w:p>
+            <w:pPr>
+              <w:keepNext/>
+              <w:spacing w:before="100" w:after="100" w:line="240" w:lineRule="auto"/>
+              <w:ind w:left="100" w:right="100"/>
+              <w:jc w:val="center"/>
+              <w:rPr>
+                <w:rFonts w:eastAsia="Arial" w:cs="Times New Roman"/>
+                <w:color w:val="000000"/>
+              </w:rPr>
+            </w:pPr>
+            <w:r>
+              <w:rPr>
+                <w:rFonts w:eastAsia="Arial" w:hAnsi="Arial" w:cs="Arial"/>
+                <w:color w:val="000000"/>
+              </w:rPr>
+              <w:t>10.6</w:t>
             </w:r>
           </w:p>
         </w:tc>
@@ -540,7 +678,7 @@
         </w:trPr>
         <w:tc>
           <w:tcPr>
-            <w:tcW w:w="2082" w:type="pct"/>
+            <w:tcW w:w="1143" w:type="pct"/>
             <w:shd w:val="clear" w:color="auto" w:fill="FFFFFF"/>
             <w:tcMar>
               <w:top w:w="0" w:type="dxa"/>
@@ -577,7 +715,7 @@
         </w:tc>
         <w:tc>
           <w:tcPr>
-            <w:tcW w:w="718" w:type="pct"/>
+            <w:tcW w:w="683" w:type="pct"/>
             <w:shd w:val="clear" w:color="auto" w:fill="FFFFFF"/>
             <w:tcMar>
               <w:top w:w="0" w:type="dxa"/>
@@ -608,7 +746,7 @@
         </w:tc>
         <w:tc>
           <w:tcPr>
-            <w:tcW w:w="718" w:type="pct"/>
+            <w:tcW w:w="683" w:type="pct"/>
             <w:shd w:val="clear" w:color="auto" w:fill="FFFFFF"/>
             <w:tcMar>
               <w:top w:w="0" w:type="dxa"/>
@@ -639,7 +777,7 @@
         </w:tc>
         <w:tc>
           <w:tcPr>
-            <w:tcW w:w="740" w:type="pct"/>
+            <w:tcW w:w="694" w:type="pct"/>
             <w:shd w:val="clear" w:color="auto" w:fill="FFFFFF"/>
             <w:tcMar>
               <w:top w:w="0" w:type="dxa"/>
@@ -670,7 +808,7 @@
         </w:tc>
         <w:tc>
           <w:tcPr>
-            <w:tcW w:w="740" w:type="pct"/>
+            <w:tcW w:w="694" w:type="pct"/>
             <w:shd w:val="clear" w:color="auto" w:fill="FFFFFF"/>
             <w:tcMar>
               <w:top w:w="0" w:type="dxa"/>
@@ -696,6 +834,58 @@
                 <w:color w:val="000000"/>
               </w:rPr>
               <w:t>12,1</w:t>
+            </w:r>
+          </w:p>
+        </w:tc>
+        <w:tc>
+          <w:tcPr>
+            <w:tcW w:w="552" w:type="pct"/>
+            <w:shd w:val="clear" w:color="auto" w:fill="FFFFFF"/>
+            <w:vAlign w:val="center"/>
+          </w:tcPr>
+          <w:p>
+            <w:pPr>
+              <w:keepNext/>
+              <w:spacing w:before="100" w:after="100" w:line="240" w:lineRule="auto"/>
+              <w:ind w:left="100" w:right="100"/>
+              <w:jc w:val="center"/>
+              <w:rPr>
+                <w:rFonts w:eastAsia="Arial" w:cs="Times New Roman"/>
+                <w:color w:val="000000"/>
+              </w:rPr>
+            </w:pPr>
+            <w:r>
+              <w:rPr>
+                <w:rFonts w:eastAsia="Arial" w:hAnsi="Arial" w:cs="Arial"/>
+                <w:color w:val="000000"/>
+              </w:rPr>
+              <w:t>0.6</w:t>
+            </w:r>
+          </w:p>
+        </w:tc>
+        <w:tc>
+          <w:tcPr>
+            <w:tcW w:w="552" w:type="pct"/>
+            <w:shd w:val="clear" w:color="auto" w:fill="FFFFFF"/>
+            <w:vAlign w:val="center"/>
+          </w:tcPr>
+          <w:p>
+            <w:pPr>
+              <w:keepNext/>
+              <w:spacing w:before="100" w:after="100" w:line="240" w:lineRule="auto"/>
+              <w:ind w:left="100" w:right="100"/>
+              <w:jc w:val="center"/>
+              <w:rPr>
+                <w:rFonts w:eastAsia="Arial" w:cs="Times New Roman"/>
+                <w:color w:val="000000"/>
+              </w:rPr>
+            </w:pPr>
+            <w:r>
+              <w:rPr>
+                <w:rFonts w:eastAsia="Arial" w:hAnsi="Arial" w:cs="Arial"/>
+                <w:color w:val="000000"/>
+              </w:rPr>
+              <w:t>0.5</w:t>
             </w:r>
           </w:p>
         </w:tc>
@@ -707,7 +897,7 @@
         </w:trPr>
         <w:tc>
           <w:tcPr>
-            <w:tcW w:w="2082" w:type="pct"/>
+            <w:tcW w:w="1143" w:type="pct"/>
             <w:shd w:val="clear" w:color="auto" w:fill="FFFFFF"/>
             <w:tcMar>
               <w:top w:w="0" w:type="dxa"/>
@@ -744,7 +934,7 @@
         </w:tc>
         <w:tc>
           <w:tcPr>
-            <w:tcW w:w="718" w:type="pct"/>
+            <w:tcW w:w="683" w:type="pct"/>
             <w:shd w:val="clear" w:color="auto" w:fill="FFFFFF"/>
             <w:tcMar>
               <w:top w:w="0" w:type="dxa"/>
@@ -775,7 +965,7 @@
         </w:tc>
         <w:tc>
           <w:tcPr>
-            <w:tcW w:w="718" w:type="pct"/>
+            <w:tcW w:w="683" w:type="pct"/>
             <w:shd w:val="clear" w:color="auto" w:fill="FFFFFF"/>
             <w:tcMar>
               <w:top w:w="0" w:type="dxa"/>
@@ -806,7 +996,7 @@
         </w:tc>
         <w:tc>
           <w:tcPr>
-            <w:tcW w:w="740" w:type="pct"/>
+            <w:tcW w:w="694" w:type="pct"/>
             <w:shd w:val="clear" w:color="auto" w:fill="FFFFFF"/>
             <w:tcMar>
               <w:top w:w="0" w:type="dxa"/>
@@ -837,7 +1027,7 @@
         </w:tc>
         <w:tc>
           <w:tcPr>
-            <w:tcW w:w="740" w:type="pct"/>
+            <w:tcW w:w="694" w:type="pct"/>
             <w:shd w:val="clear" w:color="auto" w:fill="FFFFFF"/>
             <w:tcMar>
               <w:top w:w="0" w:type="dxa"/>
@@ -863,6 +1053,58 @@
                 <w:color w:val="000000"/>
               </w:rPr>
               <w:t>11,9</w:t>
+            </w:r>
+          </w:p>
+        </w:tc>
+        <w:tc>
+          <w:tcPr>
+            <w:tcW w:w="552" w:type="pct"/>
+            <w:shd w:val="clear" w:color="auto" w:fill="FFFFFF"/>
+            <w:vAlign w:val="center"/>
+          </w:tcPr>
+          <w:p>
+            <w:pPr>
+              <w:keepNext/>
+              <w:spacing w:before="100" w:after="100" w:line="240" w:lineRule="auto"/>
+              <w:ind w:left="100" w:right="100"/>
+              <w:jc w:val="center"/>
+              <w:rPr>
+                <w:rFonts w:eastAsia="Arial" w:cs="Times New Roman"/>
+                <w:color w:val="000000"/>
+              </w:rPr>
+            </w:pPr>
+            <w:r>
+              <w:rPr>
+                <w:rFonts w:eastAsia="Arial" w:hAnsi="Arial" w:cs="Arial"/>
+                <w:color w:val="000000"/>
+              </w:rPr>
+              <w:t>54.9</w:t>
+            </w:r>
+          </w:p>
+        </w:tc>
+        <w:tc>
+          <w:tcPr>
+            <w:tcW w:w="552" w:type="pct"/>
+            <w:shd w:val="clear" w:color="auto" w:fill="FFFFFF"/>
+            <w:vAlign w:val="center"/>
+          </w:tcPr>
+          <w:p>
+            <w:pPr>
+              <w:keepNext/>
+              <w:spacing w:before="100" w:after="100" w:line="240" w:lineRule="auto"/>
+              <w:ind w:left="100" w:right="100"/>
+              <w:jc w:val="center"/>
+              <w:rPr>
+                <w:rFonts w:eastAsia="Arial" w:cs="Times New Roman"/>
+                <w:color w:val="000000"/>
+              </w:rPr>
+            </w:pPr>
+            <w:r>
+              <w:rPr>
+                <w:rFonts w:eastAsia="Arial" w:hAnsi="Arial" w:cs="Arial"/>
+                <w:color w:val="000000"/>
+              </w:rPr>
+              <w:t>13.2</w:t>
             </w:r>
           </w:p>
         </w:tc>
@@ -874,7 +1116,7 @@
         </w:trPr>
         <w:tc>
           <w:tcPr>
-            <w:tcW w:w="2082" w:type="pct"/>
+            <w:tcW w:w="1143" w:type="pct"/>
             <w:shd w:val="clear" w:color="auto" w:fill="FFFFFF"/>
             <w:tcMar>
               <w:top w:w="0" w:type="dxa"/>
@@ -904,7 +1146,7 @@
         </w:tc>
         <w:tc>
           <w:tcPr>
-            <w:tcW w:w="718" w:type="pct"/>
+            <w:tcW w:w="683" w:type="pct"/>
             <w:shd w:val="clear" w:color="auto" w:fill="FFFFFF"/>
             <w:tcMar>
               <w:top w:w="0" w:type="dxa"/>
@@ -935,7 +1177,7 @@
         </w:tc>
         <w:tc>
           <w:tcPr>
-            <w:tcW w:w="718" w:type="pct"/>
+            <w:tcW w:w="683" w:type="pct"/>
             <w:shd w:val="clear" w:color="auto" w:fill="FFFFFF"/>
             <w:tcMar>
               <w:top w:w="0" w:type="dxa"/>
@@ -966,7 +1208,7 @@
         </w:tc>
         <w:tc>
           <w:tcPr>
-            <w:tcW w:w="740" w:type="pct"/>
+            <w:tcW w:w="694" w:type="pct"/>
             <w:shd w:val="clear" w:color="auto" w:fill="FFFFFF"/>
             <w:tcMar>
               <w:top w:w="0" w:type="dxa"/>
@@ -997,7 +1239,7 @@
         </w:tc>
         <w:tc>
           <w:tcPr>
-            <w:tcW w:w="740" w:type="pct"/>
+            <w:tcW w:w="694" w:type="pct"/>
             <w:shd w:val="clear" w:color="auto" w:fill="FFFFFF"/>
             <w:tcMar>
               <w:top w:w="0" w:type="dxa"/>
@@ -1023,6 +1265,58 @@
                 <w:color w:val="000000"/>
               </w:rPr>
               <w:t>10,9</w:t>
+            </w:r>
+          </w:p>
+        </w:tc>
+        <w:tc>
+          <w:tcPr>
+            <w:tcW w:w="552" w:type="pct"/>
+            <w:shd w:val="clear" w:color="auto" w:fill="FFFFFF"/>
+            <w:vAlign w:val="center"/>
+          </w:tcPr>
+          <w:p>
+            <w:pPr>
+              <w:keepNext/>
+              <w:spacing w:before="100" w:after="100" w:line="240" w:lineRule="auto"/>
+              <w:ind w:left="100" w:right="100"/>
+              <w:jc w:val="center"/>
+              <w:rPr>
+                <w:rFonts w:eastAsia="Arial" w:cs="Times New Roman"/>
+                <w:color w:val="000000"/>
+              </w:rPr>
+            </w:pPr>
+            <w:r>
+              <w:rPr>
+                <w:rFonts w:eastAsia="Arial" w:hAnsi="Arial" w:cs="Arial"/>
+                <w:color w:val="000000"/>
+              </w:rPr>
+              <w:t>43.1</w:t>
+            </w:r>
+          </w:p>
+        </w:tc>
+        <w:tc>
+          <w:tcPr>
+            <w:tcW w:w="552" w:type="pct"/>
+            <w:shd w:val="clear" w:color="auto" w:fill="FFFFFF"/>
+            <w:vAlign w:val="center"/>
+          </w:tcPr>
+          <w:p>
+            <w:pPr>
+              <w:keepNext/>
+              <w:spacing w:before="100" w:after="100" w:line="240" w:lineRule="auto"/>
+              <w:ind w:left="100" w:right="100"/>
+              <w:jc w:val="center"/>
+              <w:rPr>
+                <w:rFonts w:eastAsia="Arial" w:cs="Times New Roman"/>
+                <w:color w:val="000000"/>
+              </w:rPr>
+            </w:pPr>
+            <w:r>
+              <w:rPr>
+                <w:rFonts w:eastAsia="Arial" w:hAnsi="Arial" w:cs="Arial"/>
+                <w:color w:val="000000"/>
+              </w:rPr>
+              <w:t>11.6</w:t>
             </w:r>
           </w:p>
         </w:tc>
@@ -1034,7 +1328,7 @@
         </w:trPr>
         <w:tc>
           <w:tcPr>
-            <w:tcW w:w="2082" w:type="pct"/>
+            <w:tcW w:w="1143" w:type="pct"/>
             <w:shd w:val="clear" w:color="auto" w:fill="FFFFFF"/>
             <w:tcMar>
               <w:top w:w="0" w:type="dxa"/>
@@ -1064,7 +1358,7 @@
         </w:tc>
         <w:tc>
           <w:tcPr>
-            <w:tcW w:w="718" w:type="pct"/>
+            <w:tcW w:w="683" w:type="pct"/>
             <w:shd w:val="clear" w:color="auto" w:fill="FFFFFF"/>
             <w:tcMar>
               <w:top w:w="0" w:type="dxa"/>
@@ -1095,7 +1389,7 @@
         </w:tc>
         <w:tc>
           <w:tcPr>
-            <w:tcW w:w="718" w:type="pct"/>
+            <w:tcW w:w="683" w:type="pct"/>
             <w:shd w:val="clear" w:color="auto" w:fill="FFFFFF"/>
             <w:tcMar>
               <w:top w:w="0" w:type="dxa"/>
@@ -1126,7 +1420,7 @@
         </w:tc>
         <w:tc>
           <w:tcPr>
-            <w:tcW w:w="740" w:type="pct"/>
+            <w:tcW w:w="694" w:type="pct"/>
             <w:shd w:val="clear" w:color="auto" w:fill="FFFFFF"/>
             <w:tcMar>
               <w:top w:w="0" w:type="dxa"/>
@@ -1157,7 +1451,7 @@
         </w:tc>
         <w:tc>
           <w:tcPr>
-            <w:tcW w:w="740" w:type="pct"/>
+            <w:tcW w:w="694" w:type="pct"/>
             <w:shd w:val="clear" w:color="auto" w:fill="FFFFFF"/>
             <w:tcMar>
               <w:top w:w="0" w:type="dxa"/>
@@ -1183,6 +1477,58 @@
                 <w:color w:val="000000"/>
               </w:rPr>
               <w:t>11,1</w:t>
+            </w:r>
+          </w:p>
+        </w:tc>
+        <w:tc>
+          <w:tcPr>
+            <w:tcW w:w="552" w:type="pct"/>
+            <w:shd w:val="clear" w:color="auto" w:fill="FFFFFF"/>
+            <w:vAlign w:val="center"/>
+          </w:tcPr>
+          <w:p>
+            <w:pPr>
+              <w:keepNext/>
+              <w:spacing w:before="100" w:after="100" w:line="240" w:lineRule="auto"/>
+              <w:ind w:left="100" w:right="100"/>
+              <w:jc w:val="center"/>
+              <w:rPr>
+                <w:rFonts w:eastAsia="Arial" w:cs="Times New Roman"/>
+                <w:color w:val="000000"/>
+              </w:rPr>
+            </w:pPr>
+            <w:r>
+              <w:rPr>
+                <w:rFonts w:eastAsia="Arial" w:hAnsi="Arial" w:cs="Arial"/>
+                <w:color w:val="000000"/>
+              </w:rPr>
+              <w:t>48.7</w:t>
+            </w:r>
+          </w:p>
+        </w:tc>
+        <w:tc>
+          <w:tcPr>
+            <w:tcW w:w="552" w:type="pct"/>
+            <w:shd w:val="clear" w:color="auto" w:fill="FFFFFF"/>
+            <w:vAlign w:val="center"/>
+          </w:tcPr>
+          <w:p>
+            <w:pPr>
+              <w:keepNext/>
+              <w:spacing w:before="100" w:after="100" w:line="240" w:lineRule="auto"/>
+              <w:ind w:left="100" w:right="100"/>
+              <w:jc w:val="center"/>
+              <w:rPr>
+                <w:rFonts w:eastAsia="Arial" w:cs="Times New Roman"/>
+                <w:color w:val="000000"/>
+              </w:rPr>
+            </w:pPr>
+            <w:r>
+              <w:rPr>
+                <w:rFonts w:eastAsia="Arial" w:hAnsi="Arial" w:cs="Arial"/>
+                <w:color w:val="000000"/>
+              </w:rPr>
+              <w:t>10.5</w:t>
             </w:r>
           </w:p>
         </w:tc>
@@ -1194,7 +1540,7 @@
         </w:trPr>
         <w:tc>
           <w:tcPr>
-            <w:tcW w:w="2082" w:type="pct"/>
+            <w:tcW w:w="1143" w:type="pct"/>
             <w:shd w:val="clear" w:color="auto" w:fill="FFFFFF"/>
             <w:tcMar>
               <w:top w:w="0" w:type="dxa"/>
@@ -1226,7 +1572,7 @@
         </w:tc>
         <w:tc>
           <w:tcPr>
-            <w:tcW w:w="718" w:type="pct"/>
+            <w:tcW w:w="683" w:type="pct"/>
             <w:tcBorders>
               <w:bottom w:val="single" w:sz="4" w:space="0" w:color="auto"/>
             </w:tcBorders>
@@ -1260,7 +1606,7 @@
         </w:tc>
         <w:tc>
           <w:tcPr>
-            <w:tcW w:w="718" w:type="pct"/>
+            <w:tcW w:w="683" w:type="pct"/>
             <w:tcBorders>
               <w:bottom w:val="single" w:sz="4" w:space="0" w:color="auto"/>
             </w:tcBorders>
@@ -1294,7 +1640,7 @@
         </w:tc>
         <w:tc>
           <w:tcPr>
-            <w:tcW w:w="740" w:type="pct"/>
+            <w:tcW w:w="694" w:type="pct"/>
             <w:tcBorders>
               <w:bottom w:val="single" w:sz="4" w:space="0" w:color="auto"/>
             </w:tcBorders>
@@ -1328,7 +1674,7 @@
         </w:tc>
         <w:tc>
           <w:tcPr>
-            <w:tcW w:w="740" w:type="pct"/>
+            <w:tcW w:w="694" w:type="pct"/>
             <w:tcBorders>
               <w:bottom w:val="single" w:sz="4" w:space="0" w:color="auto"/>
             </w:tcBorders>
@@ -1357,6 +1703,64 @@
                 <w:color w:val="000000"/>
               </w:rPr>
               <w:t>11,8</w:t>
+            </w:r>
+          </w:p>
+        </w:tc>
+        <w:tc>
+          <w:tcPr>
+            <w:tcW w:w="552" w:type="pct"/>
+            <w:tcBorders>
+              <w:bottom w:val="single" w:sz="4" w:space="0" w:color="auto"/>
+            </w:tcBorders>
+            <w:shd w:val="clear" w:color="auto" w:fill="FFFFFF"/>
+            <w:vAlign w:val="center"/>
+          </w:tcPr>
+          <w:p>
+            <w:pPr>
+              <w:keepNext/>
+              <w:spacing w:before="100" w:after="100" w:line="240" w:lineRule="auto"/>
+              <w:ind w:left="100" w:right="100"/>
+              <w:jc w:val="center"/>
+              <w:rPr>
+                <w:rFonts w:eastAsia="Arial" w:cs="Times New Roman"/>
+                <w:color w:val="000000"/>
+              </w:rPr>
+            </w:pPr>
+            <w:r>
+              <w:rPr>
+                <w:rFonts w:eastAsia="Arial" w:hAnsi="Arial" w:cs="Arial"/>
+                <w:color w:val="000000"/>
+              </w:rPr>
+              <w:t>51.0</w:t>
+            </w:r>
+          </w:p>
+        </w:tc>
+        <w:tc>
+          <w:tcPr>
+            <w:tcW w:w="552" w:type="pct"/>
+            <w:tcBorders>
+              <w:bottom w:val="single" w:sz="4" w:space="0" w:color="auto"/>
+            </w:tcBorders>
+            <w:shd w:val="clear" w:color="auto" w:fill="FFFFFF"/>
+            <w:vAlign w:val="center"/>
+          </w:tcPr>
+          <w:p>
+            <w:pPr>
+              <w:keepNext/>
+              <w:spacing w:before="100" w:after="100" w:line="240" w:lineRule="auto"/>
+              <w:ind w:left="100" w:right="100"/>
+              <w:jc w:val="center"/>
+              <w:rPr>
+                <w:rFonts w:eastAsia="Arial" w:cs="Times New Roman"/>
+                <w:color w:val="000000"/>
+              </w:rPr>
+            </w:pPr>
+            <w:r>
+              <w:rPr>
+                <w:rFonts w:eastAsia="Arial" w:hAnsi="Arial" w:cs="Arial"/>
+                <w:color w:val="000000"/>
+              </w:rPr>
+              <w:t>10.8</w:t>
             </w:r>
           </w:p>
         </w:tc>
@@ -1368,30 +1772,30 @@
         </w:trPr>
         <w:tc>
           <w:tcPr>
-            <w:tcW w:w="2082" w:type="pct"/>
-            <w:shd w:val="clear" w:color="auto" w:fill="FFFFFF"/>
-            <w:tcMar>
-              <w:top w:w="0" w:type="dxa"/>
-              <w:left w:w="0" w:type="dxa"/>
-              <w:bottom w:w="0" w:type="dxa"/>
-              <w:right w:w="0" w:type="dxa"/>
-            </w:tcMar>
-            <w:vAlign w:val="center"/>
-          </w:tcPr>
-          <w:p>
-            <w:pPr>
-              <w:keepNext/>
-              <w:spacing w:before="100" w:after="100" w:line="240" w:lineRule="auto"/>
-              <w:ind w:left="100" w:right="100"/>
-              <w:rPr>
-                <w:rFonts w:cs="Times New Roman"/>
-              </w:rPr>
-            </w:pPr>
-          </w:p>
-        </w:tc>
-        <w:tc>
-          <w:tcPr>
-            <w:tcW w:w="718" w:type="pct"/>
+            <w:tcW w:w="1143" w:type="pct"/>
+            <w:shd w:val="clear" w:color="auto" w:fill="FFFFFF"/>
+            <w:tcMar>
+              <w:top w:w="0" w:type="dxa"/>
+              <w:left w:w="0" w:type="dxa"/>
+              <w:bottom w:w="0" w:type="dxa"/>
+              <w:right w:w="0" w:type="dxa"/>
+            </w:tcMar>
+            <w:vAlign w:val="center"/>
+          </w:tcPr>
+          <w:p>
+            <w:pPr>
+              <w:keepNext/>
+              <w:spacing w:before="100" w:after="100" w:line="240" w:lineRule="auto"/>
+              <w:ind w:left="100" w:right="100"/>
+              <w:rPr>
+                <w:rFonts w:cs="Times New Roman"/>
+              </w:rPr>
+            </w:pPr>
+          </w:p>
+        </w:tc>
+        <w:tc>
+          <w:tcPr>
+            <w:tcW w:w="683" w:type="pct"/>
             <w:tcBorders>
               <w:top w:val="single" w:sz="4" w:space="0" w:color="auto"/>
               <w:bottom w:val="single" w:sz="4" w:space="0" w:color="auto"/>
@@ -1426,7 +1830,7 @@
         </w:tc>
         <w:tc>
           <w:tcPr>
-            <w:tcW w:w="718" w:type="pct"/>
+            <w:tcW w:w="683" w:type="pct"/>
             <w:tcBorders>
               <w:top w:val="single" w:sz="4" w:space="0" w:color="auto"/>
               <w:bottom w:val="single" w:sz="4" w:space="0" w:color="auto"/>
@@ -1461,7 +1865,7 @@
         </w:tc>
         <w:tc>
           <w:tcPr>
-            <w:tcW w:w="740" w:type="pct"/>
+            <w:tcW w:w="694" w:type="pct"/>
             <w:tcBorders>
               <w:top w:val="single" w:sz="4" w:space="0" w:color="auto"/>
               <w:bottom w:val="single" w:sz="4" w:space="0" w:color="auto"/>
@@ -1496,7 +1900,7 @@
         </w:tc>
         <w:tc>
           <w:tcPr>
-            <w:tcW w:w="740" w:type="pct"/>
+            <w:tcW w:w="694" w:type="pct"/>
             <w:tcBorders>
               <w:top w:val="single" w:sz="4" w:space="0" w:color="auto"/>
               <w:bottom w:val="single" w:sz="4" w:space="0" w:color="auto"/>
@@ -1526,6 +1930,75 @@
                 <w:color w:val="000000"/>
               </w:rPr>
               <w:t>Pct.</w:t>
+            </w:r>
+          </w:p>
+        </w:tc>
+        <w:tc>
+          <w:tcPr>
+            <w:tcW w:w="552" w:type="pct"/>
+            <w:tcBorders>
+              <w:top w:val="single" w:sz="4" w:space="0" w:color="auto"/>
+              <w:bottom w:val="single" w:sz="4" w:space="0" w:color="auto"/>
+            </w:tcBorders>
+            <w:shd w:val="clear" w:color="auto" w:fill="FFFFFF"/>
+            <w:vAlign w:val="center"/>
+          </w:tcPr>
+          <w:p>
+            <w:pPr>
+              <w:keepNext/>
+              <w:spacing w:before="100" w:after="100" w:line="240" w:lineRule="auto"/>
+              <w:ind w:left="100" w:right="100"/>
+              <w:jc w:val="center"/>
+              <w:rPr>
+                <w:rFonts w:eastAsia="Arial" w:cs="Times New Roman"/>
+                <w:color w:val="000000"/>
+              </w:rPr>
+            </w:pPr>
+            <w:r>
+              <w:rPr>
+                <w:rFonts w:eastAsia="Arial" w:cs="Times New Roman"/>
+                <w:color w:val="000000"/>
+              </w:rPr>
+              <w:t>N</w:t>
+            </w:r>
+          </w:p>
+        </w:tc>
+        <w:tc>
+          <w:tcPr>
+            <w:tcW w:w="552" w:type="pct"/>
+            <w:tcBorders>
+              <w:top w:val="single" w:sz="4" w:space="0" w:color="auto"/>
+              <w:bottom w:val="single" w:sz="4" w:space="0" w:color="auto"/>
+            </w:tcBorders>
+            <w:shd w:val="clear" w:color="auto" w:fill="FFFFFF"/>
+            <w:vAlign w:val="center"/>
+          </w:tcPr>
+          <w:p>
+            <w:pPr>
+              <w:keepNext/>
+              <w:spacing w:before="100" w:after="100" w:line="240" w:lineRule="auto"/>
+              <w:ind w:left="100" w:right="100"/>
+              <w:jc w:val="center"/>
+              <w:rPr>
+                <w:rFonts w:eastAsia="Arial" w:cs="Times New Roman"/>
+                <w:color w:val="000000"/>
+              </w:rPr>
+            </w:pPr>
+            <w:proofErr w:type="spellStart"/>
+            <w:r>
+              <w:rPr>
+                <w:rFonts w:eastAsia="Arial" w:cs="Times New Roman"/>
+                <w:color w:val="000000"/>
+              </w:rPr>
+              <w:t>Pct</w:t>
+            </w:r>
+            <w:proofErr w:type="spellEnd"/>
+            <w:r>
+              <w:rPr>
+                <w:rFonts w:eastAsia="Arial" w:cs="Times New Roman"/>
+                <w:color w:val="000000"/>
+              </w:rPr>
+              <w:t>.</w:t>
             </w:r>
           </w:p>
         </w:tc>
@@ -1537,7 +2010,7 @@
         </w:trPr>
         <w:tc>
           <w:tcPr>
-            <w:tcW w:w="2082" w:type="pct"/>
+            <w:tcW w:w="1143" w:type="pct"/>
             <w:shd w:val="clear" w:color="auto" w:fill="FFFFFF"/>
             <w:tcMar>
               <w:top w:w="0" w:type="dxa"/>
@@ -1567,7 +2040,7 @@
         </w:tc>
         <w:tc>
           <w:tcPr>
-            <w:tcW w:w="718" w:type="pct"/>
+            <w:tcW w:w="683" w:type="pct"/>
             <w:tcBorders>
               <w:top w:val="single" w:sz="4" w:space="0" w:color="auto"/>
             </w:tcBorders>
@@ -1594,7 +2067,7 @@
         </w:tc>
         <w:tc>
           <w:tcPr>
-            <w:tcW w:w="718" w:type="pct"/>
+            <w:tcW w:w="683" w:type="pct"/>
             <w:tcBorders>
               <w:top w:val="single" w:sz="4" w:space="0" w:color="auto"/>
             </w:tcBorders>
@@ -1621,7 +2094,7 @@
         </w:tc>
         <w:tc>
           <w:tcPr>
-            <w:tcW w:w="740" w:type="pct"/>
+            <w:tcW w:w="694" w:type="pct"/>
             <w:tcBorders>
               <w:top w:val="single" w:sz="4" w:space="0" w:color="auto"/>
             </w:tcBorders>
@@ -1648,7 +2121,7 @@
         </w:tc>
         <w:tc>
           <w:tcPr>
-            <w:tcW w:w="740" w:type="pct"/>
+            <w:tcW w:w="694" w:type="pct"/>
             <w:tcBorders>
               <w:top w:val="single" w:sz="4" w:space="0" w:color="auto"/>
             </w:tcBorders>
@@ -1660,6 +2133,46 @@
               <w:right w:w="0" w:type="dxa"/>
             </w:tcMar>
             <w:vAlign w:val="center"/>
+          </w:tcPr>
+          <w:p>
+            <w:pPr>
+              <w:keepNext/>
+              <w:spacing w:before="100" w:after="100" w:line="240" w:lineRule="auto"/>
+              <w:ind w:left="100" w:right="100"/>
+              <w:jc w:val="center"/>
+              <w:rPr>
+                <w:rFonts w:cs="Times New Roman"/>
+              </w:rPr>
+            </w:pPr>
+          </w:p>
+        </w:tc>
+        <w:tc>
+          <w:tcPr>
+            <w:tcW w:w="552" w:type="pct"/>
+            <w:tcBorders>
+              <w:top w:val="single" w:sz="4" w:space="0" w:color="auto"/>
+            </w:tcBorders>
+            <w:shd w:val="clear" w:color="auto" w:fill="FFFFFF"/>
+          </w:tcPr>
+          <w:p>
+            <w:pPr>
+              <w:keepNext/>
+              <w:spacing w:before="100" w:after="100" w:line="240" w:lineRule="auto"/>
+              <w:ind w:left="100" w:right="100"/>
+              <w:jc w:val="center"/>
+              <w:rPr>
+                <w:rFonts w:cs="Times New Roman"/>
+              </w:rPr>
+            </w:pPr>
+          </w:p>
+        </w:tc>
+        <w:tc>
+          <w:tcPr>
+            <w:tcW w:w="552" w:type="pct"/>
+            <w:tcBorders>
+              <w:top w:val="single" w:sz="4" w:space="0" w:color="auto"/>
+            </w:tcBorders>
+            <w:shd w:val="clear" w:color="auto" w:fill="FFFFFF"/>
           </w:tcPr>
           <w:p>
             <w:pPr>
@@ -1681,7 +2194,7 @@
         </w:trPr>
         <w:tc>
           <w:tcPr>
-            <w:tcW w:w="2082" w:type="pct"/>
+            <w:tcW w:w="1143" w:type="pct"/>
             <w:shd w:val="clear" w:color="auto" w:fill="FFFFFF"/>
             <w:tcMar>
               <w:top w:w="0" w:type="dxa"/>
@@ -1712,7 +2225,7 @@
         </w:tc>
         <w:tc>
           <w:tcPr>
-            <w:tcW w:w="718" w:type="pct"/>
+            <w:tcW w:w="683" w:type="pct"/>
             <w:shd w:val="clear" w:color="auto" w:fill="FFFFFF"/>
             <w:tcMar>
               <w:top w:w="0" w:type="dxa"/>
@@ -1744,7 +2257,7 @@
         </w:tc>
         <w:tc>
           <w:tcPr>
-            <w:tcW w:w="718" w:type="pct"/>
+            <w:tcW w:w="683" w:type="pct"/>
             <w:shd w:val="clear" w:color="auto" w:fill="FFFFFF"/>
             <w:tcMar>
               <w:top w:w="0" w:type="dxa"/>
@@ -1776,7 +2289,7 @@
         </w:tc>
         <w:tc>
           <w:tcPr>
-            <w:tcW w:w="740" w:type="pct"/>
+            <w:tcW w:w="694" w:type="pct"/>
             <w:shd w:val="clear" w:color="auto" w:fill="FFFFFF"/>
             <w:tcMar>
               <w:top w:w="0" w:type="dxa"/>
@@ -1808,7 +2321,7 @@
         </w:tc>
         <w:tc>
           <w:tcPr>
-            <w:tcW w:w="740" w:type="pct"/>
+            <w:tcW w:w="694" w:type="pct"/>
             <w:shd w:val="clear" w:color="auto" w:fill="FFFFFF"/>
             <w:tcMar>
               <w:top w:w="0" w:type="dxa"/>
@@ -1835,6 +2348,58 @@
                 <w:color w:val="000000"/>
               </w:rPr>
               <w:t>78.2</w:t>
+            </w:r>
+          </w:p>
+        </w:tc>
+        <w:tc>
+          <w:tcPr>
+            <w:tcW w:w="552" w:type="pct"/>
+            <w:shd w:val="clear" w:color="auto" w:fill="FFFFFF"/>
+            <w:vAlign w:val="center"/>
+          </w:tcPr>
+          <w:p>
+            <w:pPr>
+              <w:keepNext/>
+              <w:spacing w:before="100" w:after="100" w:line="240" w:lineRule="auto"/>
+              <w:ind w:left="100" w:right="100"/>
+              <w:jc w:val="center"/>
+              <w:rPr>
+                <w:rFonts w:eastAsia="Arial" w:cs="Times New Roman"/>
+                <w:color w:val="000000"/>
+              </w:rPr>
+            </w:pPr>
+            <w:r>
+              <w:rPr>
+                <w:rFonts w:eastAsia="Arial" w:hAnsi="Arial" w:cs="Arial"/>
+                <w:color w:val="000000"/>
+              </w:rPr>
+              <w:t>494</w:t>
+            </w:r>
+          </w:p>
+        </w:tc>
+        <w:tc>
+          <w:tcPr>
+            <w:tcW w:w="552" w:type="pct"/>
+            <w:shd w:val="clear" w:color="auto" w:fill="FFFFFF"/>
+            <w:vAlign w:val="center"/>
+          </w:tcPr>
+          <w:p>
+            <w:pPr>
+              <w:keepNext/>
+              <w:spacing w:before="100" w:after="100" w:line="240" w:lineRule="auto"/>
+              <w:ind w:left="100" w:right="100"/>
+              <w:jc w:val="center"/>
+              <w:rPr>
+                <w:rFonts w:eastAsia="Arial" w:cs="Times New Roman"/>
+                <w:color w:val="000000"/>
+              </w:rPr>
+            </w:pPr>
+            <w:r>
+              <w:rPr>
+                <w:rFonts w:eastAsia="Arial" w:hAnsi="Arial" w:cs="Arial"/>
+                <w:color w:val="000000"/>
+              </w:rPr>
+              <w:t>81.1</w:t>
             </w:r>
           </w:p>
         </w:tc>
@@ -1846,7 +2411,7 @@
         </w:trPr>
         <w:tc>
           <w:tcPr>
-            <w:tcW w:w="2082" w:type="pct"/>
+            <w:tcW w:w="1143" w:type="pct"/>
             <w:shd w:val="clear" w:color="auto" w:fill="FFFFFF"/>
             <w:tcMar>
               <w:top w:w="0" w:type="dxa"/>
@@ -1876,7 +2441,7 @@
         </w:tc>
         <w:tc>
           <w:tcPr>
-            <w:tcW w:w="718" w:type="pct"/>
+            <w:tcW w:w="683" w:type="pct"/>
             <w:shd w:val="clear" w:color="auto" w:fill="FFFFFF"/>
             <w:tcMar>
               <w:top w:w="0" w:type="dxa"/>
@@ -1907,7 +2472,7 @@
         </w:tc>
         <w:tc>
           <w:tcPr>
-            <w:tcW w:w="718" w:type="pct"/>
+            <w:tcW w:w="683" w:type="pct"/>
             <w:shd w:val="clear" w:color="auto" w:fill="FFFFFF"/>
             <w:tcMar>
               <w:top w:w="0" w:type="dxa"/>
@@ -1938,7 +2503,7 @@
         </w:tc>
         <w:tc>
           <w:tcPr>
-            <w:tcW w:w="740" w:type="pct"/>
+            <w:tcW w:w="694" w:type="pct"/>
             <w:shd w:val="clear" w:color="auto" w:fill="FFFFFF"/>
             <w:tcMar>
               <w:top w:w="0" w:type="dxa"/>
@@ -1969,7 +2534,7 @@
         </w:tc>
         <w:tc>
           <w:tcPr>
-            <w:tcW w:w="740" w:type="pct"/>
+            <w:tcW w:w="694" w:type="pct"/>
             <w:shd w:val="clear" w:color="auto" w:fill="FFFFFF"/>
             <w:tcMar>
               <w:top w:w="0" w:type="dxa"/>
@@ -1995,6 +2560,58 @@
                 <w:color w:val="000000"/>
               </w:rPr>
               <w:t>21.8</w:t>
+            </w:r>
+          </w:p>
+        </w:tc>
+        <w:tc>
+          <w:tcPr>
+            <w:tcW w:w="552" w:type="pct"/>
+            <w:shd w:val="clear" w:color="auto" w:fill="FFFFFF"/>
+            <w:vAlign w:val="center"/>
+          </w:tcPr>
+          <w:p>
+            <w:pPr>
+              <w:keepNext/>
+              <w:spacing w:before="100" w:after="100" w:line="240" w:lineRule="auto"/>
+              <w:ind w:left="100" w:right="100"/>
+              <w:jc w:val="center"/>
+              <w:rPr>
+                <w:rFonts w:eastAsia="Arial" w:cs="Times New Roman"/>
+                <w:color w:val="000000"/>
+              </w:rPr>
+            </w:pPr>
+            <w:r>
+              <w:rPr>
+                <w:rFonts w:eastAsia="Arial" w:hAnsi="Arial" w:cs="Arial"/>
+                <w:color w:val="000000"/>
+              </w:rPr>
+              <w:t>115</w:t>
+            </w:r>
+          </w:p>
+        </w:tc>
+        <w:tc>
+          <w:tcPr>
+            <w:tcW w:w="552" w:type="pct"/>
+            <w:shd w:val="clear" w:color="auto" w:fill="FFFFFF"/>
+            <w:vAlign w:val="center"/>
+          </w:tcPr>
+          <w:p>
+            <w:pPr>
+              <w:keepNext/>
+              <w:spacing w:before="100" w:after="100" w:line="240" w:lineRule="auto"/>
+              <w:ind w:left="100" w:right="100"/>
+              <w:jc w:val="center"/>
+              <w:rPr>
+                <w:rFonts w:eastAsia="Arial" w:cs="Times New Roman"/>
+                <w:color w:val="000000"/>
+              </w:rPr>
+            </w:pPr>
+            <w:r>
+              <w:rPr>
+                <w:rFonts w:eastAsia="Arial" w:hAnsi="Arial" w:cs="Arial"/>
+                <w:color w:val="000000"/>
+              </w:rPr>
+              <w:t>18.9</w:t>
             </w:r>
           </w:p>
         </w:tc>
@@ -2006,7 +2623,7 @@
         </w:trPr>
         <w:tc>
           <w:tcPr>
-            <w:tcW w:w="2082" w:type="pct"/>
+            <w:tcW w:w="1143" w:type="pct"/>
             <w:shd w:val="clear" w:color="auto" w:fill="FFFFFF"/>
             <w:tcMar>
               <w:top w:w="0" w:type="dxa"/>
@@ -2036,86 +2653,122 @@
         </w:tc>
         <w:tc>
           <w:tcPr>
-            <w:tcW w:w="718" w:type="pct"/>
-            <w:shd w:val="clear" w:color="auto" w:fill="FFFFFF"/>
-            <w:tcMar>
-              <w:top w:w="0" w:type="dxa"/>
-              <w:left w:w="0" w:type="dxa"/>
-              <w:bottom w:w="0" w:type="dxa"/>
-              <w:right w:w="0" w:type="dxa"/>
-            </w:tcMar>
-            <w:vAlign w:val="center"/>
-          </w:tcPr>
-          <w:p>
-            <w:pPr>
-              <w:keepNext/>
-              <w:spacing w:before="100" w:after="100" w:line="240" w:lineRule="auto"/>
-              <w:ind w:left="100" w:right="100"/>
-              <w:jc w:val="center"/>
-              <w:rPr>
-                <w:rFonts w:cs="Times New Roman"/>
-              </w:rPr>
-            </w:pPr>
-          </w:p>
-        </w:tc>
-        <w:tc>
-          <w:tcPr>
-            <w:tcW w:w="718" w:type="pct"/>
-            <w:shd w:val="clear" w:color="auto" w:fill="FFFFFF"/>
-            <w:tcMar>
-              <w:top w:w="0" w:type="dxa"/>
-              <w:left w:w="0" w:type="dxa"/>
-              <w:bottom w:w="0" w:type="dxa"/>
-              <w:right w:w="0" w:type="dxa"/>
-            </w:tcMar>
-            <w:vAlign w:val="center"/>
-          </w:tcPr>
-          <w:p>
-            <w:pPr>
-              <w:keepNext/>
-              <w:spacing w:before="100" w:after="100" w:line="240" w:lineRule="auto"/>
-              <w:ind w:left="100" w:right="100"/>
-              <w:jc w:val="center"/>
-              <w:rPr>
-                <w:rFonts w:cs="Times New Roman"/>
-              </w:rPr>
-            </w:pPr>
-          </w:p>
-        </w:tc>
-        <w:tc>
-          <w:tcPr>
-            <w:tcW w:w="740" w:type="pct"/>
-            <w:shd w:val="clear" w:color="auto" w:fill="FFFFFF"/>
-            <w:tcMar>
-              <w:top w:w="0" w:type="dxa"/>
-              <w:left w:w="0" w:type="dxa"/>
-              <w:bottom w:w="0" w:type="dxa"/>
-              <w:right w:w="0" w:type="dxa"/>
-            </w:tcMar>
-            <w:vAlign w:val="center"/>
-          </w:tcPr>
-          <w:p>
-            <w:pPr>
-              <w:keepNext/>
-              <w:spacing w:before="100" w:after="100" w:line="240" w:lineRule="auto"/>
-              <w:ind w:left="100" w:right="100"/>
-              <w:jc w:val="center"/>
-              <w:rPr>
-                <w:rFonts w:cs="Times New Roman"/>
-              </w:rPr>
-            </w:pPr>
-          </w:p>
-        </w:tc>
-        <w:tc>
-          <w:tcPr>
-            <w:tcW w:w="740" w:type="pct"/>
-            <w:shd w:val="clear" w:color="auto" w:fill="FFFFFF"/>
-            <w:tcMar>
-              <w:top w:w="0" w:type="dxa"/>
-              <w:left w:w="0" w:type="dxa"/>
-              <w:bottom w:w="0" w:type="dxa"/>
-              <w:right w:w="0" w:type="dxa"/>
-            </w:tcMar>
+            <w:tcW w:w="683" w:type="pct"/>
+            <w:shd w:val="clear" w:color="auto" w:fill="FFFFFF"/>
+            <w:tcMar>
+              <w:top w:w="0" w:type="dxa"/>
+              <w:left w:w="0" w:type="dxa"/>
+              <w:bottom w:w="0" w:type="dxa"/>
+              <w:right w:w="0" w:type="dxa"/>
+            </w:tcMar>
+            <w:vAlign w:val="center"/>
+          </w:tcPr>
+          <w:p>
+            <w:pPr>
+              <w:keepNext/>
+              <w:spacing w:before="100" w:after="100" w:line="240" w:lineRule="auto"/>
+              <w:ind w:left="100" w:right="100"/>
+              <w:jc w:val="center"/>
+              <w:rPr>
+                <w:rFonts w:cs="Times New Roman"/>
+              </w:rPr>
+            </w:pPr>
+          </w:p>
+        </w:tc>
+        <w:tc>
+          <w:tcPr>
+            <w:tcW w:w="683" w:type="pct"/>
+            <w:shd w:val="clear" w:color="auto" w:fill="FFFFFF"/>
+            <w:tcMar>
+              <w:top w:w="0" w:type="dxa"/>
+              <w:left w:w="0" w:type="dxa"/>
+              <w:bottom w:w="0" w:type="dxa"/>
+              <w:right w:w="0" w:type="dxa"/>
+            </w:tcMar>
+            <w:vAlign w:val="center"/>
+          </w:tcPr>
+          <w:p>
+            <w:pPr>
+              <w:keepNext/>
+              <w:spacing w:before="100" w:after="100" w:line="240" w:lineRule="auto"/>
+              <w:ind w:left="100" w:right="100"/>
+              <w:jc w:val="center"/>
+              <w:rPr>
+                <w:rFonts w:cs="Times New Roman"/>
+              </w:rPr>
+            </w:pPr>
+          </w:p>
+        </w:tc>
+        <w:tc>
+          <w:tcPr>
+            <w:tcW w:w="694" w:type="pct"/>
+            <w:shd w:val="clear" w:color="auto" w:fill="FFFFFF"/>
+            <w:tcMar>
+              <w:top w:w="0" w:type="dxa"/>
+              <w:left w:w="0" w:type="dxa"/>
+              <w:bottom w:w="0" w:type="dxa"/>
+              <w:right w:w="0" w:type="dxa"/>
+            </w:tcMar>
+            <w:vAlign w:val="center"/>
+          </w:tcPr>
+          <w:p>
+            <w:pPr>
+              <w:keepNext/>
+              <w:spacing w:before="100" w:after="100" w:line="240" w:lineRule="auto"/>
+              <w:ind w:left="100" w:right="100"/>
+              <w:jc w:val="center"/>
+              <w:rPr>
+                <w:rFonts w:cs="Times New Roman"/>
+              </w:rPr>
+            </w:pPr>
+          </w:p>
+        </w:tc>
+        <w:tc>
+          <w:tcPr>
+            <w:tcW w:w="694" w:type="pct"/>
+            <w:shd w:val="clear" w:color="auto" w:fill="FFFFFF"/>
+            <w:tcMar>
+              <w:top w:w="0" w:type="dxa"/>
+              <w:left w:w="0" w:type="dxa"/>
+              <w:bottom w:w="0" w:type="dxa"/>
+              <w:right w:w="0" w:type="dxa"/>
+            </w:tcMar>
+            <w:vAlign w:val="center"/>
+          </w:tcPr>
+          <w:p>
+            <w:pPr>
+              <w:keepNext/>
+              <w:spacing w:before="100" w:after="100" w:line="240" w:lineRule="auto"/>
+              <w:ind w:left="100" w:right="100"/>
+              <w:jc w:val="center"/>
+              <w:rPr>
+                <w:rFonts w:cs="Times New Roman"/>
+              </w:rPr>
+            </w:pPr>
+          </w:p>
+        </w:tc>
+        <w:tc>
+          <w:tcPr>
+            <w:tcW w:w="552" w:type="pct"/>
+            <w:shd w:val="clear" w:color="auto" w:fill="FFFFFF"/>
+            <w:vAlign w:val="center"/>
+          </w:tcPr>
+          <w:p>
+            <w:pPr>
+              <w:keepNext/>
+              <w:spacing w:before="100" w:after="100" w:line="240" w:lineRule="auto"/>
+              <w:ind w:left="100" w:right="100"/>
+              <w:jc w:val="center"/>
+              <w:rPr>
+                <w:rFonts w:cs="Times New Roman"/>
+              </w:rPr>
+            </w:pPr>
+          </w:p>
+        </w:tc>
+        <w:tc>
+          <w:tcPr>
+            <w:tcW w:w="552" w:type="pct"/>
+            <w:shd w:val="clear" w:color="auto" w:fill="FFFFFF"/>
             <w:vAlign w:val="center"/>
           </w:tcPr>
           <w:p>
@@ -2138,7 +2791,7 @@
         </w:trPr>
         <w:tc>
           <w:tcPr>
-            <w:tcW w:w="2082" w:type="pct"/>
+            <w:tcW w:w="1143" w:type="pct"/>
             <w:shd w:val="clear" w:color="auto" w:fill="FFFFFF"/>
             <w:tcMar>
               <w:top w:w="0" w:type="dxa"/>
@@ -2169,7 +2822,7 @@
         </w:tc>
         <w:tc>
           <w:tcPr>
-            <w:tcW w:w="718" w:type="pct"/>
+            <w:tcW w:w="683" w:type="pct"/>
             <w:shd w:val="clear" w:color="auto" w:fill="FFFFFF"/>
             <w:tcMar>
               <w:top w:w="0" w:type="dxa"/>
@@ -2201,7 +2854,7 @@
         </w:tc>
         <w:tc>
           <w:tcPr>
-            <w:tcW w:w="718" w:type="pct"/>
+            <w:tcW w:w="683" w:type="pct"/>
             <w:shd w:val="clear" w:color="auto" w:fill="FFFFFF"/>
             <w:tcMar>
               <w:top w:w="0" w:type="dxa"/>
@@ -2233,7 +2886,7 @@
         </w:tc>
         <w:tc>
           <w:tcPr>
-            <w:tcW w:w="740" w:type="pct"/>
+            <w:tcW w:w="694" w:type="pct"/>
             <w:shd w:val="clear" w:color="auto" w:fill="FFFFFF"/>
             <w:tcMar>
               <w:top w:w="0" w:type="dxa"/>
@@ -2265,7 +2918,7 @@
         </w:tc>
         <w:tc>
           <w:tcPr>
-            <w:tcW w:w="740" w:type="pct"/>
+            <w:tcW w:w="694" w:type="pct"/>
             <w:shd w:val="clear" w:color="auto" w:fill="FFFFFF"/>
             <w:tcMar>
               <w:top w:w="0" w:type="dxa"/>
@@ -2292,6 +2945,58 @@
                 <w:color w:val="000000"/>
               </w:rPr>
               <w:t>24.8</w:t>
+            </w:r>
+          </w:p>
+        </w:tc>
+        <w:tc>
+          <w:tcPr>
+            <w:tcW w:w="552" w:type="pct"/>
+            <w:shd w:val="clear" w:color="auto" w:fill="FFFFFF"/>
+            <w:vAlign w:val="center"/>
+          </w:tcPr>
+          <w:p>
+            <w:pPr>
+              <w:keepNext/>
+              <w:spacing w:before="100" w:after="100" w:line="240" w:lineRule="auto"/>
+              <w:ind w:left="100" w:right="100"/>
+              <w:jc w:val="center"/>
+              <w:rPr>
+                <w:rFonts w:eastAsia="Arial" w:cs="Times New Roman"/>
+                <w:color w:val="000000"/>
+              </w:rPr>
+            </w:pPr>
+            <w:r>
+              <w:rPr>
+                <w:rFonts w:eastAsia="Arial" w:hAnsi="Arial" w:cs="Arial"/>
+                <w:color w:val="000000"/>
+              </w:rPr>
+              <w:t>115</w:t>
+            </w:r>
+          </w:p>
+        </w:tc>
+        <w:tc>
+          <w:tcPr>
+            <w:tcW w:w="552" w:type="pct"/>
+            <w:shd w:val="clear" w:color="auto" w:fill="FFFFFF"/>
+            <w:vAlign w:val="center"/>
+          </w:tcPr>
+          <w:p>
+            <w:pPr>
+              <w:keepNext/>
+              <w:spacing w:before="100" w:after="100" w:line="240" w:lineRule="auto"/>
+              <w:ind w:left="100" w:right="100"/>
+              <w:jc w:val="center"/>
+              <w:rPr>
+                <w:rFonts w:eastAsia="Arial" w:cs="Times New Roman"/>
+                <w:color w:val="000000"/>
+              </w:rPr>
+            </w:pPr>
+            <w:r>
+              <w:rPr>
+                <w:rFonts w:eastAsia="Arial" w:hAnsi="Arial" w:cs="Arial"/>
+                <w:color w:val="000000"/>
+              </w:rPr>
+              <w:t>18.9</w:t>
             </w:r>
           </w:p>
         </w:tc>
@@ -2303,7 +3008,7 @@
         </w:trPr>
         <w:tc>
           <w:tcPr>
-            <w:tcW w:w="2082" w:type="pct"/>
+            <w:tcW w:w="1143" w:type="pct"/>
             <w:tcBorders>
               <w:bottom w:val="single" w:sz="8" w:space="0" w:color="000000"/>
             </w:tcBorders>
@@ -2337,7 +3042,7 @@
         </w:tc>
         <w:tc>
           <w:tcPr>
-            <w:tcW w:w="718" w:type="pct"/>
+            <w:tcW w:w="683" w:type="pct"/>
             <w:tcBorders>
               <w:bottom w:val="single" w:sz="8" w:space="0" w:color="000000"/>
             </w:tcBorders>
@@ -2371,7 +3076,7 @@
         </w:tc>
         <w:tc>
           <w:tcPr>
-            <w:tcW w:w="718" w:type="pct"/>
+            <w:tcW w:w="683" w:type="pct"/>
             <w:tcBorders>
               <w:bottom w:val="single" w:sz="8" w:space="0" w:color="000000"/>
             </w:tcBorders>
@@ -2405,7 +3110,7 @@
         </w:tc>
         <w:tc>
           <w:tcPr>
-            <w:tcW w:w="740" w:type="pct"/>
+            <w:tcW w:w="694" w:type="pct"/>
             <w:tcBorders>
               <w:bottom w:val="single" w:sz="8" w:space="0" w:color="000000"/>
             </w:tcBorders>
@@ -2439,7 +3144,7 @@
         </w:tc>
         <w:tc>
           <w:tcPr>
-            <w:tcW w:w="740" w:type="pct"/>
+            <w:tcW w:w="694" w:type="pct"/>
             <w:tcBorders>
               <w:bottom w:val="single" w:sz="8" w:space="0" w:color="000000"/>
             </w:tcBorders>
@@ -2468,6 +3173,64 @@
                 <w:color w:val="000000"/>
               </w:rPr>
               <w:t>75.2</w:t>
+            </w:r>
+          </w:p>
+        </w:tc>
+        <w:tc>
+          <w:tcPr>
+            <w:tcW w:w="552" w:type="pct"/>
+            <w:tcBorders>
+              <w:bottom w:val="single" w:sz="8" w:space="0" w:color="000000"/>
+            </w:tcBorders>
+            <w:shd w:val="clear" w:color="auto" w:fill="FFFFFF"/>
+            <w:vAlign w:val="center"/>
+          </w:tcPr>
+          <w:p>
+            <w:pPr>
+              <w:keepNext/>
+              <w:spacing w:before="100" w:after="100" w:line="240" w:lineRule="auto"/>
+              <w:ind w:left="100" w:right="100"/>
+              <w:jc w:val="center"/>
+              <w:rPr>
+                <w:rFonts w:eastAsia="Arial" w:cs="Times New Roman"/>
+                <w:color w:val="000000"/>
+              </w:rPr>
+            </w:pPr>
+            <w:r>
+              <w:rPr>
+                <w:rFonts w:eastAsia="Arial" w:hAnsi="Arial" w:cs="Arial"/>
+                <w:color w:val="000000"/>
+              </w:rPr>
+              <w:t>494</w:t>
+            </w:r>
+          </w:p>
+        </w:tc>
+        <w:tc>
+          <w:tcPr>
+            <w:tcW w:w="552" w:type="pct"/>
+            <w:tcBorders>
+              <w:bottom w:val="single" w:sz="8" w:space="0" w:color="000000"/>
+            </w:tcBorders>
+            <w:shd w:val="clear" w:color="auto" w:fill="FFFFFF"/>
+            <w:vAlign w:val="center"/>
+          </w:tcPr>
+          <w:p>
+            <w:pPr>
+              <w:keepNext/>
+              <w:spacing w:before="100" w:after="100" w:line="240" w:lineRule="auto"/>
+              <w:ind w:left="100" w:right="100"/>
+              <w:jc w:val="center"/>
+              <w:rPr>
+                <w:rFonts w:eastAsia="Arial" w:cs="Times New Roman"/>
+                <w:color w:val="000000"/>
+              </w:rPr>
+            </w:pPr>
+            <w:r>
+              <w:rPr>
+                <w:rFonts w:eastAsia="Arial" w:hAnsi="Arial" w:cs="Arial"/>
+                <w:color w:val="000000"/>
+              </w:rPr>
+              <w:t>81.1</w:t>
             </w:r>
           </w:p>
         </w:tc>
@@ -7786,10 +8549,38 @@
     <w:p>
       <w:pPr>
         <w:pStyle w:val="Ttulo1"/>
+        <w:rPr>
+          <w:lang w:val="en-US"/>
+        </w:rPr>
       </w:pPr>
       <w:r>
-        <w:t>2. Análises estatísticas</w:t>
+        <w:rPr>
+          <w:lang w:val="en-US"/>
+        </w:rPr>
+        <w:t xml:space="preserve">2. </w:t>
       </w:r>
+      <w:proofErr w:type="spellStart"/>
+      <w:r>
+        <w:rPr>
+          <w:lang w:val="en-US"/>
+        </w:rPr>
+        <w:t>Análises</w:t>
+      </w:r>
+      <w:proofErr w:type="spellEnd"/>
+      <w:r>
+        <w:rPr>
+          <w:lang w:val="en-US"/>
+        </w:rPr>
+        <w:t xml:space="preserve"> </w:t>
+      </w:r>
+      <w:proofErr w:type="spellStart"/>
+      <w:r>
+        <w:rPr>
+          <w:lang w:val="en-US"/>
+        </w:rPr>
+        <w:t>estatísticas</w:t>
+      </w:r>
+      <w:proofErr w:type="spellEnd"/>
     </w:p>
     <w:p>
       <w:pPr>
@@ -7817,79 +8608,7 @@
         <w:rPr>
           <w:lang w:val="en-US"/>
         </w:rPr>
-        <w:t>), resulting from the multivariate logistic regression.</w:t>
-      </w:r>
-      <w:r>
-        <w:rPr>
-          <w:lang w:val="en-US"/>
-        </w:rPr>
-        <w:t xml:space="preserve"> </w:t>
-      </w:r>
-      <w:r>
-        <w:rPr>
-          <w:lang w:val="en-US"/>
-        </w:rPr>
-        <w:t> The multivariate model included age,</w:t>
-      </w:r>
-      <w:r>
-        <w:rPr>
-          <w:lang w:val="en-US"/>
-        </w:rPr>
-        <w:t xml:space="preserve"> sex,</w:t>
-      </w:r>
-      <w:r>
-        <w:rPr>
-          <w:lang w:val="en-US"/>
-        </w:rPr>
-        <w:t xml:space="preserve"> educational level (university/ no university),</w:t>
-      </w:r>
-      <w:r>
-        <w:rPr>
-          <w:lang w:val="en-US"/>
-        </w:rPr>
-        <w:t xml:space="preserve"> </w:t>
-      </w:r>
-      <w:r>
-        <w:rPr>
-          <w:lang w:val="en-US"/>
-        </w:rPr>
-        <w:t>Openness, Conscientiousness, Extraversion, Agreeableness, and Neuroticism</w:t>
-      </w:r>
-      <w:r>
-        <w:rPr>
-          <w:lang w:val="en-US"/>
-        </w:rPr>
-        <w:t xml:space="preserve"> </w:t>
-      </w:r>
-      <w:r>
-        <w:rPr>
-          <w:lang w:val="en-US"/>
-        </w:rPr>
-        <w:t xml:space="preserve">as predictors of insomnia </w:t>
-      </w:r>
-      <w:r>
-        <w:rPr>
-          <w:lang w:val="en-US"/>
-        </w:rPr>
-        <w:t>classification</w:t>
-      </w:r>
-      <w:r>
-        <w:rPr>
-          <w:lang w:val="en-US"/>
-        </w:rPr>
-        <w:t xml:space="preserve"> (</w:t>
-      </w:r>
-      <w:r>
-        <w:rPr>
-          <w:lang w:val="en-US"/>
-        </w:rPr>
-        <w:t>no insomnia</w:t>
-      </w:r>
-      <w:r>
-        <w:rPr>
-          <w:lang w:val="en-US"/>
-        </w:rPr>
-        <w:t>/ insomnia).</w:t>
+        <w:t>), resulting from the multivariate logistic regression.  The multivariate model included age, sex, educational level (university/ no university), Openness, Conscientiousness, Extraversion, Agreeableness, and Neuroticism as predictors of insomnia classification (no insomnia/ insomnia).</w:t>
       </w:r>
     </w:p>
     <w:tbl>
@@ -8846,19 +9565,7 @@
           <w:lang w:val="en-US"/>
         </w:rPr>
         <w:lastRenderedPageBreak/>
-        <w:t>The model to predict insomnia</w:t>
-      </w:r>
-      <w:r>
-        <w:rPr>
-          <w:lang w:val="en-US"/>
-        </w:rPr>
-        <w:t xml:space="preserve"> classification</w:t>
-      </w:r>
-      <w:r>
-        <w:rPr>
-          <w:lang w:val="en-US"/>
-        </w:rPr>
-        <w:t xml:space="preserve"> with age, educational level, </w:t>
+        <w:t xml:space="preserve">The model to predict insomnia classification with age, educational level, </w:t>
       </w:r>
       <w:r>
         <w:rPr>
@@ -8876,13 +9583,7 @@
         <w:rPr>
           <w:lang w:val="en-US"/>
         </w:rPr>
-        <w:t>Openness, Conscientiousness, Extraversion, Agreeableness, and Neuroticism</w:t>
-      </w:r>
-      <w:r>
-        <w:rPr>
-          <w:lang w:val="en-US"/>
-        </w:rPr>
-        <w:t xml:space="preserve"> </w:t>
+        <w:t xml:space="preserve">Openness, Conscientiousness, Extraversion, Agreeableness, and Neuroticism </w:t>
       </w:r>
       <w:r>
         <w:rPr>
@@ -8950,13 +9651,7 @@
         <w:rPr>
           <w:lang w:val="en-US"/>
         </w:rPr>
-        <w:t xml:space="preserve">. </w:t>
-      </w:r>
-      <w:r>
-        <w:rPr>
-          <w:lang w:val="en-US"/>
-        </w:rPr>
-        <w:t xml:space="preserve">The model's intercept, corresponding to an observation of </w:t>
+        <w:t xml:space="preserve">. The model's intercept, corresponding to an observation of </w:t>
       </w:r>
       <w:r>
         <w:rPr>
@@ -8968,37 +9663,13 @@
         <w:rPr>
           <w:lang w:val="en-US"/>
         </w:rPr>
-        <w:t xml:space="preserve"> years, </w:t>
+        <w:t xml:space="preserve"> years, without a university degree, female,</w:t>
       </w:r>
       <w:r>
         <w:rPr>
           <w:lang w:val="en-US"/>
         </w:rPr>
-        <w:t>without a university degree, female</w:t>
-      </w:r>
-      <w:r>
-        <w:rPr>
-          <w:lang w:val="en-US"/>
-        </w:rPr>
-        <w:t>,</w:t>
-      </w:r>
-      <w:r>
-        <w:rPr>
-          <w:lang w:val="en-US"/>
-        </w:rPr>
-        <w:t xml:space="preserve"> Openness score of 48.7, </w:t>
-      </w:r>
-      <w:r>
-        <w:rPr>
-          <w:lang w:val="en-US"/>
-        </w:rPr>
-        <w:t>Conscientiousness</w:t>
-      </w:r>
-      <w:r>
-        <w:rPr>
-          <w:lang w:val="en-US"/>
-        </w:rPr>
-        <w:t xml:space="preserve"> score of 49.2, Extraversion score of 43.1, Agreeableness score of 51, and Neuroticism</w:t>
+        <w:t xml:space="preserve"> Openness score of 48.7, Conscientiousness score of 49.2, Extraversion score of 43.1, Agreeableness score of 51, and Neuroticism</w:t>
       </w:r>
       <w:r>
         <w:rPr>
@@ -9072,13 +9743,7 @@
         <w:rPr>
           <w:lang w:val="en-US"/>
         </w:rPr>
-        <w:t xml:space="preserve"> &lt; .001).</w:t>
-      </w:r>
-      <w:r>
-        <w:rPr>
-          <w:lang w:val="en-US"/>
-        </w:rPr>
-        <w:t xml:space="preserve"> </w:t>
+        <w:t xml:space="preserve"> &lt; .001). </w:t>
       </w:r>
       <w:r>
         <w:rPr>
@@ -9090,31 +9755,7 @@
         <w:rPr>
           <w:lang w:val="en-US"/>
         </w:rPr>
-        <w:t xml:space="preserve">e found that, holding all other predictor variables constant, the odds for </w:t>
-      </w:r>
-      <w:r>
-        <w:rPr>
-          <w:lang w:val="en-US"/>
-        </w:rPr>
-        <w:t>i</w:t>
-      </w:r>
-      <w:r>
-        <w:rPr>
-          <w:lang w:val="en-US"/>
-        </w:rPr>
-        <w:t xml:space="preserve">nsomnia </w:t>
-      </w:r>
-      <w:r>
-        <w:rPr>
-          <w:lang w:val="en-US"/>
-        </w:rPr>
-        <w:t xml:space="preserve">classification </w:t>
-      </w:r>
-      <w:r>
-        <w:rPr>
-          <w:lang w:val="en-US"/>
-        </w:rPr>
-        <w:t xml:space="preserve">increased </w:t>
+        <w:t xml:space="preserve">e found that, holding all other predictor variables constant, the odds for insomnia classification increased </w:t>
       </w:r>
       <w:proofErr w:type="gramStart"/>
       <w:r>

</xml_diff>